<commit_message>
Module 5 R1 release (labs wip)
</commit_message>
<xml_diff>
--- a/Instructor-Led/Module5/Labs/Module 5 Lesson 4 Pipeline ML Lab.docx
+++ b/Instructor-Led/Module5/Labs/Module 5 Lesson 4 Pipeline ML Lab.docx
@@ -481,7 +481,7 @@
               </wp:inline>
             </w:drawing>
           </mc:Choice>
-          <mc:Fallback xmlns:w15="http://schemas.microsoft.com/office/word/2012/wordml" xmlns:w16se="http://schemas.microsoft.com/office/word/2015/wordml/symex" xmlns:cx2="http://schemas.microsoft.com/office/drawing/2015/10/21/chartex" xmlns:cx1="http://schemas.microsoft.com/office/drawing/2015/9/8/chartex" xmlns:cx="http://schemas.microsoft.com/office/drawing/2014/chartex">
+          <mc:Fallback xmlns:cx="http://schemas.microsoft.com/office/drawing/2014/chartex" xmlns:cx1="http://schemas.microsoft.com/office/drawing/2015/9/8/chartex" xmlns:cx2="http://schemas.microsoft.com/office/drawing/2015/10/21/chartex" xmlns:w16se="http://schemas.microsoft.com/office/word/2015/wordml/symex" xmlns:w15="http://schemas.microsoft.com/office/word/2012/wordml">
             <w:pict>
               <v:group w14:anchorId="2F3007C9" id="Group 35" o:spid="_x0000_s1026" style="width:507.45pt;height:244.95pt;mso-position-horizontal-relative:char;mso-position-vertical-relative:line" coordsize="64443,31110" o:gfxdata="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">
                 <v:shapetype id="_x0000_t75" coordsize="21600,21600" o:spt="75" o:preferrelative="t" path="m@4@5l@4@11@9@11@9@5xe" filled="f" stroked="f">
@@ -1081,13 +1081,8 @@
       </w:r>
       <w:proofErr w:type="spellEnd"/>
       <w:r>
-        <w:t xml:space="preserve"> kernel</w:t>
-      </w:r>
-      <w:proofErr w:type="gramStart"/>
-      <w:r>
-        <w:t>..</w:t>
-      </w:r>
-      <w:proofErr w:type="gramEnd"/>
+        <w:t xml:space="preserve"> kernel.</w:t>
+      </w:r>
     </w:p>
     <w:p>
       <w:r>
@@ -1582,6 +1577,7 @@
         <w:ind w:left="360"/>
       </w:pPr>
       <w:r>
+        <w:lastRenderedPageBreak/>
         <w:t># Load the raw HVAC.csv file, parse it using the function</w:t>
       </w:r>
     </w:p>
@@ -1591,7 +1587,6 @@
         <w:ind w:left="360"/>
       </w:pPr>
       <w:r>
-        <w:lastRenderedPageBreak/>
         <w:t>data = sc.textFile("wasb:///HdiSamples/HdiSamples/SensorSampleData/hvac/HVAC.csv")</w:t>
       </w:r>
     </w:p>
@@ -1621,8 +1616,20 @@
     </w:p>
     <w:p/>
     <w:p>
-      <w:r>
-        <w:t xml:space="preserve">Configure the Spark </w:t>
+      <w:pPr>
+        <w:pStyle w:val="ListParagraph"/>
+        <w:numPr>
+          <w:ilvl w:val="0"/>
+          <w:numId w:val="20"/>
+        </w:numPr>
+      </w:pPr>
+      <w:r>
+        <w:t>Configure the Spark machine learning pipeline</w:t>
+      </w:r>
+    </w:p>
+    <w:p>
+      <w:r>
+        <w:t xml:space="preserve">This Spark </w:t>
       </w:r>
       <w:proofErr w:type="gramStart"/>
       <w:r>
@@ -1630,12 +1637,7 @@
       </w:r>
       <w:proofErr w:type="gramEnd"/>
       <w:r>
-        <w:t xml:space="preserve"> pipeline</w:t>
-      </w:r>
-    </w:p>
-    <w:p>
-      <w:r>
-        <w:t xml:space="preserve">This Spark machine learning pipeline consists of three stages.  </w:t>
+        <w:t xml:space="preserve"> pipeline consists of three stages.  </w:t>
       </w:r>
       <w:r>
         <w:t xml:space="preserve">The tokenizer Transformer stage takes in raw text and converts them to words </w:t>
@@ -1662,7 +1664,12 @@
       </w:r>
       <w:proofErr w:type="spellEnd"/>
       <w:r>
-        <w:t>.  Finally, the logistic regression Estimator takes in the feature vectors and fits them to create a new model – which is a Transformer.</w:t>
+        <w:t>.  Finally, the logistic regression Estimator takes</w:t>
+      </w:r>
+      <w:bookmarkStart w:id="0" w:name="_GoBack"/>
+      <w:bookmarkEnd w:id="0"/>
+      <w:r>
+        <w:t xml:space="preserve"> in the feature vectors and fits them to create a new model – which is a Transformer.</w:t>
       </w:r>
     </w:p>
     <w:p>
@@ -2247,12 +2254,7 @@
         <w:t xml:space="preserve">a </w:t>
       </w:r>
       <w:r>
-        <w:t>prediction</w:t>
-      </w:r>
-      <w:bookmarkStart w:id="0" w:name="_GoBack"/>
-      <w:bookmarkEnd w:id="0"/>
-      <w:r>
-        <w:t xml:space="preserve"> on test data</w:t>
+        <w:t>prediction on test data</w:t>
       </w:r>
     </w:p>
     <w:p>
@@ -2913,7 +2915,7 @@
   <w:abstractNum w:abstractNumId="4">
     <w:nsid w:val="1D417F81"/>
     <w:multiLevelType w:val="hybridMultilevel"/>
-    <w:tmpl w:val="BC1650D2"/>
+    <w:tmpl w:val="0ED670A2"/>
     <w:lvl w:ilvl="0" w:tplc="0409000F">
       <w:start w:val="1"/>
       <w:numFmt w:val="decimal"/>
@@ -6405,7 +6407,7 @@
   <a:extraClrSchemeLst/>
   <a:extLst>
     <a:ext uri="{05A4C25C-085E-4340-85A3-A5531E510DB2}">
-      <thm15:themeFamily xmlns="" xmlns:thm15="http://schemas.microsoft.com/office/thememl/2012/main" name="Office Theme" id="{62F939B6-93AF-4DB8-9C6B-D6C7DFDC589F}" vid="{4A3C46E8-61CC-4603-A589-7422A47A8E4A}"/>
+      <thm15:themeFamily xmlns:thm15="http://schemas.microsoft.com/office/thememl/2012/main" xmlns="" name="Office Theme" id="{62F939B6-93AF-4DB8-9C6B-D6C7DFDC589F}" vid="{4A3C46E8-61CC-4603-A589-7422A47A8E4A}"/>
     </a:ext>
   </a:extLst>
 </a:theme>
@@ -6416,7 +6418,7 @@
 </file>
 
 <file path=customXml/itemProps1.xml><?xml version="1.0" encoding="utf-8"?>
-<ds:datastoreItem xmlns:ds="http://schemas.openxmlformats.org/officeDocument/2006/customXml" ds:itemID="{D2721FFD-BF1F-A245-BF8C-91CDFBB79345}">
+<ds:datastoreItem xmlns:ds="http://schemas.openxmlformats.org/officeDocument/2006/customXml" ds:itemID="{43ACD94A-1DAE-1143-9DB4-B35FDE96EEC3}">
   <ds:schemaRefs>
     <ds:schemaRef ds:uri="http://schemas.openxmlformats.org/officeDocument/2006/bibliography"/>
   </ds:schemaRefs>

</xml_diff>